<commit_message>
Création de la BDD de la evsrion PHPen MySQL et création du header
</commit_message>
<xml_diff>
--- a/Analyse.docx
+++ b/Analyse.docx
@@ -24,29 +24,17 @@
       </w:r>
     </w:p>
     <w:p>
-      <w:pPr>
-        <w:rPr>
-          <w:lang w:val="fr-GA"/>
-        </w:rPr>
-      </w:pPr>
-      <w:r>
-        <w:rPr>
-          <w:lang w:val="fr-GA"/>
-        </w:rPr>
+      <w:r>
         <w:t>Pour le </w:t>
       </w:r>
       <w:r>
         <w:rPr>
           <w:b/>
           <w:bCs/>
-          <w:lang w:val="fr-GA"/>
         </w:rPr>
         <w:t>secrétaire</w:t>
       </w:r>
       <w:r>
-        <w:rPr>
-          <w:lang w:val="fr-GA"/>
-        </w:rPr>
         <w:t> :</w:t>
       </w:r>
     </w:p>
@@ -56,22 +44,15 @@
           <w:ilvl w:val="0"/>
           <w:numId w:val="3"/>
         </w:numPr>
-        <w:rPr>
-          <w:lang w:val="fr-GA"/>
-        </w:rPr>
-      </w:pPr>
-      <w:r>
-        <w:rPr>
-          <w:b/>
-          <w:bCs/>
-          <w:lang w:val="fr-GA"/>
+      </w:pPr>
+      <w:r>
+        <w:rPr>
+          <w:b/>
+          <w:bCs/>
         </w:rPr>
         <w:t>Accueil</w:t>
       </w:r>
       <w:r>
-        <w:rPr>
-          <w:lang w:val="fr-GA"/>
-        </w:rPr>
         <w:t> : Une page d’accueil qui présente l’école et donne un aperçu des fonctionnalités du site. Elle pourrait également afficher des statistiques, comme le nombre d’inscrits, le nombre d’admis par nationalité, par année, etc.</w:t>
       </w:r>
     </w:p>
@@ -81,15 +62,11 @@
           <w:ilvl w:val="0"/>
           <w:numId w:val="3"/>
         </w:numPr>
-        <w:rPr>
-          <w:lang w:val="fr-GA"/>
-        </w:rPr>
-      </w:pPr>
-      <w:r>
-        <w:rPr>
-          <w:b/>
-          <w:bCs/>
-          <w:lang w:val="fr-GA"/>
+      </w:pPr>
+      <w:r>
+        <w:rPr>
+          <w:b/>
+          <w:bCs/>
         </w:rPr>
         <w:t>Inscription</w:t>
       </w:r>
@@ -100,23 +77,81 @@
           <w:ilvl w:val="1"/>
           <w:numId w:val="3"/>
         </w:numPr>
-        <w:rPr>
-          <w:lang w:val="fr-GA"/>
-        </w:rPr>
-      </w:pPr>
-      <w:r>
-        <w:rPr>
-          <w:b/>
-          <w:bCs/>
-          <w:lang w:val="fr-GA"/>
+      </w:pPr>
+      <w:r>
+        <w:rPr>
+          <w:b/>
+          <w:bCs/>
         </w:rPr>
         <w:t>Nouvelle inscription</w:t>
       </w:r>
       <w:r>
-        <w:rPr>
-          <w:lang w:val="fr-GA"/>
-        </w:rPr>
         <w:t> : Une page où le secrétaire peut enregistrer de nouvelles inscriptions. Elle pourrait inclure un formulaire d’inscription pour entrer les détails des étudiants.</w:t>
+      </w:r>
+    </w:p>
+    <w:p>
+      <w:pPr>
+        <w:ind w:left="1440"/>
+        <w:rPr>
+          <w:lang w:val="fr-FR"/>
+        </w:rPr>
+      </w:pPr>
+      <w:r>
+        <w:rPr>
+          <w:b/>
+          <w:bCs/>
+          <w:lang w:val="fr-FR"/>
+        </w:rPr>
+        <w:t>(</w:t>
+      </w:r>
+      <w:r>
+        <w:rPr>
+          <w:b/>
+          <w:bCs/>
+        </w:rPr>
+        <w:t>Réinscription</w:t>
+      </w:r>
+      <w:r>
+        <w:t> : Une page gérée par le secrétaire permettant la réinscription des étudiants.</w:t>
+      </w:r>
+      <w:r>
+        <w:rPr>
+          <w:lang w:val="fr-FR"/>
+        </w:rPr>
+        <w:t>)</w:t>
+      </w:r>
+    </w:p>
+    <w:p>
+      <w:pPr>
+        <w:numPr>
+          <w:ilvl w:val="0"/>
+          <w:numId w:val="3"/>
+        </w:numPr>
+      </w:pPr>
+      <w:r>
+        <w:rPr>
+          <w:b/>
+          <w:bCs/>
+        </w:rPr>
+        <w:t>Étudiant</w:t>
+      </w:r>
+      <w:r>
+        <w:t> : Liste des étudiants inscrits ou en cours d’inscription.</w:t>
+      </w:r>
+    </w:p>
+    <w:p>
+      <w:pPr>
+        <w:numPr>
+          <w:ilvl w:val="0"/>
+          <w:numId w:val="3"/>
+        </w:numPr>
+      </w:pPr>
+      <w:r>
+        <w:rPr>
+          <w:b/>
+          <w:bCs/>
+        </w:rPr>
+        <w:t>Candidatures</w:t>
       </w:r>
     </w:p>
     <w:p>
@@ -125,23 +160,66 @@
           <w:ilvl w:val="1"/>
           <w:numId w:val="3"/>
         </w:numPr>
-        <w:rPr>
-          <w:lang w:val="fr-GA"/>
-        </w:rPr>
-      </w:pPr>
-      <w:r>
-        <w:rPr>
-          <w:b/>
-          <w:bCs/>
-          <w:lang w:val="fr-GA"/>
-        </w:rPr>
-        <w:t>Réinscription</w:t>
-      </w:r>
-      <w:r>
-        <w:rPr>
-          <w:lang w:val="fr-GA"/>
-        </w:rPr>
-        <w:t> : Une page gérée par le secrétaire permettant la réinscription des étudiants.</w:t>
+      </w:pPr>
+      <w:r>
+        <w:rPr>
+          <w:b/>
+          <w:bCs/>
+        </w:rPr>
+        <w:t>Nouvelle candidature</w:t>
+      </w:r>
+      <w:r>
+        <w:t> : Une page où le secrétaire peut gérer les candidatures pour l’admission.</w:t>
+      </w:r>
+    </w:p>
+    <w:p>
+      <w:pPr>
+        <w:numPr>
+          <w:ilvl w:val="1"/>
+          <w:numId w:val="3"/>
+        </w:numPr>
+      </w:pPr>
+      <w:r>
+        <w:rPr>
+          <w:b/>
+          <w:bCs/>
+        </w:rPr>
+        <w:t>Liste des candidats</w:t>
+      </w:r>
+      <w:r>
+        <w:t> : Une page qui affiche toutes les candidatures reçues. Le secrétaire peut y rechercher des candidatures, les trier par nom, date, etc.</w:t>
+      </w:r>
+    </w:p>
+    <w:p>
+      <w:pPr>
+        <w:ind w:left="720"/>
+        <w:rPr>
+          <w:lang w:val="fr-FR"/>
+        </w:rPr>
+      </w:pPr>
+      <w:r>
+        <w:rPr>
+          <w:b/>
+          <w:bCs/>
+          <w:lang w:val="fr-FR"/>
+        </w:rPr>
+        <w:t>(</w:t>
+      </w:r>
+      <w:r>
+        <w:rPr>
+          <w:b/>
+          <w:bCs/>
+        </w:rPr>
+        <w:t>Calendrier scolaire</w:t>
+      </w:r>
+      <w:r>
+        <w:t> : Un calendrier montrant les dates importantes, comme les vacances, les examens, etc.</w:t>
+      </w:r>
+      <w:r>
+        <w:rPr>
+          <w:lang w:val="fr-FR"/>
+        </w:rPr>
+        <w:t>)</w:t>
       </w:r>
     </w:p>
     <w:p>
@@ -150,193 +228,30 @@
           <w:ilvl w:val="0"/>
           <w:numId w:val="3"/>
         </w:numPr>
-        <w:rPr>
-          <w:lang w:val="fr-GA"/>
-        </w:rPr>
-      </w:pPr>
-      <w:r>
-        <w:rPr>
-          <w:b/>
-          <w:bCs/>
-          <w:lang w:val="fr-GA"/>
-        </w:rPr>
-        <w:t>Étudiant</w:t>
-      </w:r>
-      <w:r>
-        <w:rPr>
-          <w:lang w:val="fr-GA"/>
-        </w:rPr>
-        <w:t> : Liste des étudiants inscrits ou en cours d’inscription.</w:t>
-      </w:r>
-    </w:p>
-    <w:p>
-      <w:pPr>
-        <w:numPr>
-          <w:ilvl w:val="0"/>
-          <w:numId w:val="3"/>
-        </w:numPr>
-        <w:rPr>
-          <w:lang w:val="fr-GA"/>
-        </w:rPr>
-      </w:pPr>
-      <w:r>
-        <w:rPr>
-          <w:b/>
-          <w:bCs/>
-          <w:lang w:val="fr-GA"/>
-        </w:rPr>
-        <w:t>Candidatures</w:t>
-      </w:r>
-    </w:p>
-    <w:p>
-      <w:pPr>
-        <w:numPr>
-          <w:ilvl w:val="1"/>
-          <w:numId w:val="3"/>
-        </w:numPr>
-        <w:rPr>
-          <w:lang w:val="fr-GA"/>
-        </w:rPr>
-      </w:pPr>
-      <w:r>
-        <w:rPr>
-          <w:b/>
-          <w:bCs/>
-          <w:lang w:val="fr-GA"/>
-        </w:rPr>
-        <w:t>Nouvelle candidature</w:t>
-      </w:r>
-      <w:r>
-        <w:rPr>
-          <w:lang w:val="fr-GA"/>
-        </w:rPr>
-        <w:t> : Une page où le secrétaire peut gérer les candidatures pour l’admission.</w:t>
-      </w:r>
-    </w:p>
-    <w:p>
-      <w:pPr>
-        <w:numPr>
-          <w:ilvl w:val="1"/>
-          <w:numId w:val="3"/>
-        </w:numPr>
-        <w:rPr>
-          <w:lang w:val="fr-GA"/>
-        </w:rPr>
-      </w:pPr>
-      <w:r>
-        <w:rPr>
-          <w:b/>
-          <w:bCs/>
-          <w:lang w:val="fr-GA"/>
-        </w:rPr>
-        <w:t>Liste des candidats</w:t>
-      </w:r>
-      <w:r>
-        <w:rPr>
-          <w:lang w:val="fr-GA"/>
-        </w:rPr>
-        <w:t> : Une page qui affiche toutes les candidatures reçues. Le secrétaire peut y rechercher des candidatures, les trier par nom, date, etc.</w:t>
-      </w:r>
-    </w:p>
-    <w:p>
-      <w:pPr>
-        <w:numPr>
-          <w:ilvl w:val="0"/>
-          <w:numId w:val="3"/>
-        </w:numPr>
-        <w:rPr>
-          <w:lang w:val="fr-GA"/>
-        </w:rPr>
-      </w:pPr>
-      <w:r>
-        <w:rPr>
-          <w:b/>
-          <w:bCs/>
-          <w:lang w:val="fr-GA"/>
-        </w:rPr>
-        <w:t>Calendrier scolaire</w:t>
-      </w:r>
-      <w:r>
-        <w:rPr>
-          <w:lang w:val="fr-GA"/>
-        </w:rPr>
-        <w:t> : Un calendrier montrant les dates importantes, comme les vacances, les examens, etc.</w:t>
-      </w:r>
-    </w:p>
-    <w:p>
-      <w:pPr>
-        <w:numPr>
-          <w:ilvl w:val="0"/>
-          <w:numId w:val="3"/>
-        </w:numPr>
-        <w:rPr>
-          <w:lang w:val="fr-GA"/>
-        </w:rPr>
-      </w:pPr>
-      <w:r>
-        <w:rPr>
-          <w:b/>
-          <w:bCs/>
-          <w:lang w:val="fr-GA"/>
-        </w:rPr>
-        <w:t>Contact</w:t>
-      </w:r>
-      <w:r>
-        <w:rPr>
-          <w:lang w:val="fr-GA"/>
-        </w:rPr>
-        <w:t> : Informations de contact de l’école pour les parents ou les visiteurs qui souhaitent entrer en contact.</w:t>
-      </w:r>
-    </w:p>
-    <w:p>
-      <w:pPr>
-        <w:numPr>
-          <w:ilvl w:val="0"/>
-          <w:numId w:val="3"/>
-        </w:numPr>
-        <w:rPr>
-          <w:lang w:val="fr-GA"/>
-        </w:rPr>
-      </w:pPr>
-      <w:r>
-        <w:rPr>
-          <w:b/>
-          <w:bCs/>
-          <w:lang w:val="fr-GA"/>
+      </w:pPr>
+      <w:r>
+        <w:rPr>
+          <w:b/>
+          <w:bCs/>
         </w:rPr>
         <w:t>Connexion / Déconnexion</w:t>
       </w:r>
       <w:r>
-        <w:rPr>
-          <w:lang w:val="fr-GA"/>
-        </w:rPr>
         <w:t> : Pour que le secrétaire puisse se connecter et se déconnecter de son compte.</w:t>
       </w:r>
     </w:p>
     <w:p>
-      <w:pPr>
-        <w:rPr>
-          <w:lang w:val="fr-GA"/>
-        </w:rPr>
-      </w:pPr>
-      <w:r>
-        <w:rPr>
-          <w:lang w:val="fr-GA"/>
-        </w:rPr>
+      <w:r>
         <w:t>Pour l’</w:t>
       </w:r>
       <w:r>
         <w:rPr>
           <w:b/>
           <w:bCs/>
-          <w:lang w:val="fr-GA"/>
         </w:rPr>
         <w:t>étudiant</w:t>
       </w:r>
       <w:r>
-        <w:rPr>
-          <w:lang w:val="fr-GA"/>
-        </w:rPr>
         <w:t> :</w:t>
       </w:r>
     </w:p>
@@ -346,22 +261,15 @@
           <w:ilvl w:val="0"/>
           <w:numId w:val="4"/>
         </w:numPr>
-        <w:rPr>
-          <w:lang w:val="fr-GA"/>
-        </w:rPr>
-      </w:pPr>
-      <w:r>
-        <w:rPr>
-          <w:b/>
-          <w:bCs/>
-          <w:lang w:val="fr-GA"/>
+      </w:pPr>
+      <w:r>
+        <w:rPr>
+          <w:b/>
+          <w:bCs/>
         </w:rPr>
         <w:t>Accueil</w:t>
       </w:r>
       <w:r>
-        <w:rPr>
-          <w:lang w:val="fr-GA"/>
-        </w:rPr>
         <w:t> : Une page d’accueil qui présente l’école et donne un aperçu des fonctionnalités du site.</w:t>
       </w:r>
     </w:p>
@@ -371,15 +279,11 @@
           <w:ilvl w:val="0"/>
           <w:numId w:val="4"/>
         </w:numPr>
-        <w:rPr>
-          <w:lang w:val="fr-GA"/>
-        </w:rPr>
-      </w:pPr>
-      <w:r>
-        <w:rPr>
-          <w:b/>
-          <w:bCs/>
-          <w:lang w:val="fr-GA"/>
+      </w:pPr>
+      <w:r>
+        <w:rPr>
+          <w:b/>
+          <w:bCs/>
         </w:rPr>
         <w:t>Inscription</w:t>
       </w:r>
@@ -390,22 +294,15 @@
           <w:ilvl w:val="1"/>
           <w:numId w:val="4"/>
         </w:numPr>
-        <w:rPr>
-          <w:lang w:val="fr-GA"/>
-        </w:rPr>
-      </w:pPr>
-      <w:r>
-        <w:rPr>
-          <w:b/>
-          <w:bCs/>
-          <w:lang w:val="fr-GA"/>
+      </w:pPr>
+      <w:r>
+        <w:rPr>
+          <w:b/>
+          <w:bCs/>
         </w:rPr>
         <w:t>Réinscription</w:t>
       </w:r>
       <w:r>
-        <w:rPr>
-          <w:lang w:val="fr-GA"/>
-        </w:rPr>
         <w:t> : Une page où l’étudiant peut se réinscrire pour une nouvelle année scolaire.</w:t>
       </w:r>
     </w:p>
@@ -415,22 +312,15 @@
           <w:ilvl w:val="0"/>
           <w:numId w:val="4"/>
         </w:numPr>
-        <w:rPr>
-          <w:lang w:val="fr-GA"/>
-        </w:rPr>
-      </w:pPr>
-      <w:r>
-        <w:rPr>
-          <w:b/>
-          <w:bCs/>
-          <w:lang w:val="fr-GA"/>
+      </w:pPr>
+      <w:r>
+        <w:rPr>
+          <w:b/>
+          <w:bCs/>
         </w:rPr>
         <w:t>Calendrier scolaire</w:t>
       </w:r>
       <w:r>
-        <w:rPr>
-          <w:lang w:val="fr-GA"/>
-        </w:rPr>
         <w:t> : Un calendrier montrant les dates importantes, comme les vacances, les examens, etc.</w:t>
       </w:r>
     </w:p>
@@ -440,22 +330,15 @@
           <w:ilvl w:val="0"/>
           <w:numId w:val="4"/>
         </w:numPr>
-        <w:rPr>
-          <w:lang w:val="fr-GA"/>
-        </w:rPr>
-      </w:pPr>
-      <w:r>
-        <w:rPr>
-          <w:b/>
-          <w:bCs/>
-          <w:lang w:val="fr-GA"/>
+      </w:pPr>
+      <w:r>
+        <w:rPr>
+          <w:b/>
+          <w:bCs/>
         </w:rPr>
         <w:t>Contact</w:t>
       </w:r>
       <w:r>
-        <w:rPr>
-          <w:lang w:val="fr-GA"/>
-        </w:rPr>
         <w:t> : Informations de contact de l’école pour les parents ou les visiteurs qui souhaitent entrer en contact.</w:t>
       </w:r>
     </w:p>
@@ -465,22 +348,15 @@
           <w:ilvl w:val="0"/>
           <w:numId w:val="4"/>
         </w:numPr>
-        <w:rPr>
-          <w:lang w:val="fr-GA"/>
-        </w:rPr>
-      </w:pPr>
-      <w:r>
-        <w:rPr>
-          <w:b/>
-          <w:bCs/>
-          <w:lang w:val="fr-GA"/>
+      </w:pPr>
+      <w:r>
+        <w:rPr>
+          <w:b/>
+          <w:bCs/>
         </w:rPr>
         <w:t>Connexion / Déconnexion</w:t>
       </w:r>
       <w:r>
-        <w:rPr>
-          <w:lang w:val="fr-GA"/>
-        </w:rPr>
         <w:t> : Pour que l’étudiant puisse se connecter et se déconnecter de son compte.</w:t>
       </w:r>
     </w:p>
@@ -503,23 +379,15 @@
           <w:ilvl w:val="0"/>
           <w:numId w:val="6"/>
         </w:numPr>
-        <w:rPr>
-          <w:lang w:val="fr-GA"/>
-        </w:rPr>
-      </w:pPr>
-      <w:r>
-        <w:rPr>
-          <w:b/>
-          <w:bCs/>
-          <w:lang w:val="fr-GA"/>
-        </w:rPr>
-        <w:lastRenderedPageBreak/>
+      </w:pPr>
+      <w:r>
+        <w:rPr>
+          <w:b/>
+          <w:bCs/>
+        </w:rPr>
         <w:t>Accueil</w:t>
       </w:r>
       <w:r>
-        <w:rPr>
-          <w:lang w:val="fr-GA"/>
-        </w:rPr>
         <w:t> : Une page d’accueil qui présente l’école et donne un aperçu des fonctionnalités du site. Elle pourrait également afficher des statistiques, comme le nombre d’inscrits, le nombre d’admis par nationalité, par année, etc.</w:t>
       </w:r>
     </w:p>
@@ -529,16 +397,13 @@
           <w:ilvl w:val="0"/>
           <w:numId w:val="6"/>
         </w:numPr>
-        <w:rPr>
-          <w:lang w:val="fr-GA"/>
-        </w:rPr>
-      </w:pPr>
-      <w:r>
-        <w:rPr>
-          <w:b/>
-          <w:bCs/>
-          <w:lang w:val="fr-GA"/>
-        </w:rPr>
+      </w:pPr>
+      <w:r>
+        <w:rPr>
+          <w:b/>
+          <w:bCs/>
+        </w:rPr>
+        <w:lastRenderedPageBreak/>
         <w:t>Candidatures</w:t>
       </w:r>
     </w:p>
@@ -548,22 +413,15 @@
           <w:ilvl w:val="1"/>
           <w:numId w:val="6"/>
         </w:numPr>
-        <w:rPr>
-          <w:lang w:val="fr-GA"/>
-        </w:rPr>
-      </w:pPr>
-      <w:r>
-        <w:rPr>
-          <w:b/>
-          <w:bCs/>
-          <w:lang w:val="fr-GA"/>
+      </w:pPr>
+      <w:r>
+        <w:rPr>
+          <w:b/>
+          <w:bCs/>
         </w:rPr>
         <w:t>Nouvelle candidature</w:t>
       </w:r>
       <w:r>
-        <w:rPr>
-          <w:lang w:val="fr-GA"/>
-        </w:rPr>
         <w:t> : Une page où le secrétaire peut gérer les candidatures pour l’admission.</w:t>
       </w:r>
     </w:p>
@@ -573,22 +431,15 @@
           <w:ilvl w:val="0"/>
           <w:numId w:val="6"/>
         </w:numPr>
-        <w:rPr>
-          <w:lang w:val="fr-GA"/>
-        </w:rPr>
-      </w:pPr>
-      <w:r>
-        <w:rPr>
-          <w:b/>
-          <w:bCs/>
-          <w:lang w:val="fr-GA"/>
+      </w:pPr>
+      <w:r>
+        <w:rPr>
+          <w:b/>
+          <w:bCs/>
         </w:rPr>
         <w:t>Calendrier scolaire</w:t>
       </w:r>
       <w:r>
-        <w:rPr>
-          <w:lang w:val="fr-GA"/>
-        </w:rPr>
         <w:t> : Un calendrier montrant les dates importantes, comme les vacances, les examens, etc.</w:t>
       </w:r>
     </w:p>
@@ -598,582 +449,479 @@
           <w:ilvl w:val="0"/>
           <w:numId w:val="6"/>
         </w:numPr>
-        <w:rPr>
-          <w:lang w:val="fr-GA"/>
-        </w:rPr>
-      </w:pPr>
-      <w:r>
-        <w:rPr>
-          <w:b/>
-          <w:bCs/>
-          <w:lang w:val="fr-GA"/>
-        </w:rPr>
-        <w:t>Contact</w:t>
-      </w:r>
-      <w:r>
-        <w:rPr>
-          <w:lang w:val="fr-GA"/>
-        </w:rPr>
-        <w:t> : Informations de contact de l’école pour les parents ou les visiteurs qui souhaitent entrer en contact.</w:t>
-      </w:r>
-    </w:p>
-    <w:p>
-      <w:pPr>
+      </w:pPr>
+      <w:r>
+        <w:rPr>
+          <w:b/>
+          <w:bCs/>
+        </w:rPr>
+        <w:t>Connexion / Déconnexion</w:t>
+      </w:r>
+      <w:r>
+        <w:t> : Pour que le secrétaire puisse se connecter et se déconnecter de son compte.</w:t>
+      </w:r>
+    </w:p>
+    <w:p/>
+    <w:p>
+      <w:pPr>
+        <w:rPr>
+          <w:b/>
+          <w:bCs/>
+          <w:sz w:val="28"/>
+          <w:szCs w:val="28"/>
+          <w:lang w:val="fr-FR"/>
+        </w:rPr>
+      </w:pPr>
+      <w:r>
+        <w:rPr>
+          <w:b/>
+          <w:bCs/>
+          <w:sz w:val="28"/>
+          <w:szCs w:val="28"/>
+          <w:lang w:val="fr-FR"/>
+        </w:rPr>
+        <w:t xml:space="preserve">Tables de la </w:t>
+      </w:r>
+      <w:proofErr w:type="spellStart"/>
+      <w:r>
+        <w:rPr>
+          <w:b/>
+          <w:bCs/>
+          <w:sz w:val="28"/>
+          <w:szCs w:val="28"/>
+          <w:lang w:val="fr-FR"/>
+        </w:rPr>
+        <w:t>bdd</w:t>
+      </w:r>
+      <w:proofErr w:type="spellEnd"/>
+    </w:p>
+    <w:p>
+      <w:pPr>
+        <w:pStyle w:val="Paragraphedeliste"/>
         <w:numPr>
           <w:ilvl w:val="0"/>
-          <w:numId w:val="6"/>
+          <w:numId w:val="11"/>
         </w:numPr>
-        <w:rPr>
-          <w:lang w:val="fr-GA"/>
-        </w:rPr>
-      </w:pPr>
-      <w:r>
-        <w:rPr>
-          <w:b/>
-          <w:bCs/>
-          <w:lang w:val="fr-GA"/>
-        </w:rPr>
-        <w:t>Connexion / Déconnexion</w:t>
-      </w:r>
-      <w:r>
-        <w:rPr>
-          <w:lang w:val="fr-GA"/>
-        </w:rPr>
-        <w:t> : Pour que le secrétaire puisse se connecter et se déconnecter de son compte.</w:t>
-      </w:r>
-    </w:p>
-    <w:p>
-      <w:pPr>
-        <w:rPr>
-          <w:lang w:val="fr-GA"/>
-        </w:rPr>
-      </w:pPr>
-    </w:p>
-    <w:p>
-      <w:pPr>
-        <w:rPr>
-          <w:b/>
-          <w:bCs/>
-          <w:sz w:val="28"/>
-          <w:szCs w:val="28"/>
-          <w:lang w:val="fr-FR"/>
-        </w:rPr>
-      </w:pPr>
-      <w:r>
-        <w:rPr>
-          <w:b/>
-          <w:bCs/>
-          <w:sz w:val="28"/>
-          <w:szCs w:val="28"/>
-          <w:lang w:val="fr-FR"/>
-        </w:rPr>
-        <w:t>Tables de la bdd</w:t>
+      </w:pPr>
+      <w:r>
+        <w:rPr>
+          <w:b/>
+          <w:bCs/>
+        </w:rPr>
+        <w:t>Inscriptions</w:t>
+      </w:r>
+      <w:r>
+        <w:t> : </w:t>
+      </w:r>
+      <w:proofErr w:type="spellStart"/>
+      <w:r>
+        <w:t>id_inscription</w:t>
+      </w:r>
+      <w:proofErr w:type="spellEnd"/>
+      <w:r>
+        <w:t>,</w:t>
+      </w:r>
+      <w:r>
+        <w:rPr>
+          <w:lang w:val="fr-FR"/>
+        </w:rPr>
+        <w:t xml:space="preserve"> </w:t>
+      </w:r>
+      <w:proofErr w:type="spellStart"/>
+      <w:r>
+        <w:t>id_cursus</w:t>
+      </w:r>
+      <w:proofErr w:type="spellEnd"/>
+      <w:r>
+        <w:rPr>
+          <w:lang w:val="fr-FR"/>
+        </w:rPr>
+        <w:t xml:space="preserve">, </w:t>
+      </w:r>
+      <w:proofErr w:type="spellStart"/>
+      <w:r>
+        <w:t>id_candidature</w:t>
+      </w:r>
+      <w:proofErr w:type="spellEnd"/>
+      <w:r>
+        <w:t>.</w:t>
+      </w:r>
+      <w:r>
+        <w:rPr>
+          <w:lang w:val="fr-FR"/>
+        </w:rPr>
+        <w:t xml:space="preserve"> créé</w:t>
+      </w:r>
+    </w:p>
+    <w:p>
+      <w:pPr>
+        <w:ind w:left="720"/>
+        <w:rPr>
+          <w:lang w:val="fr-FR"/>
+        </w:rPr>
+      </w:pPr>
+      <w:r>
+        <w:rPr>
+          <w:b/>
+          <w:bCs/>
+          <w:lang w:val="fr-FR"/>
+        </w:rPr>
+        <w:t>(</w:t>
+      </w:r>
+      <w:r>
+        <w:rPr>
+          <w:b/>
+          <w:bCs/>
+        </w:rPr>
+        <w:t>Secrétaire</w:t>
+      </w:r>
+      <w:r>
+        <w:t> : </w:t>
+      </w:r>
+      <w:proofErr w:type="spellStart"/>
+      <w:r>
+        <w:t>id_secretaire</w:t>
+      </w:r>
+      <w:proofErr w:type="spellEnd"/>
+      <w:r>
+        <w:t>, </w:t>
+      </w:r>
+      <w:proofErr w:type="spellStart"/>
+      <w:r>
+        <w:t>nom_secretaire</w:t>
+      </w:r>
+      <w:proofErr w:type="spellEnd"/>
+      <w:r>
+        <w:t>, </w:t>
+      </w:r>
+      <w:proofErr w:type="spellStart"/>
+      <w:r>
+        <w:t>mot_de_passe</w:t>
+      </w:r>
+      <w:proofErr w:type="spellEnd"/>
+      <w:r>
+        <w:t>.</w:t>
+      </w:r>
+      <w:r>
+        <w:rPr>
+          <w:lang w:val="fr-FR"/>
+        </w:rPr>
+        <w:t>)</w:t>
+      </w:r>
+    </w:p>
+    <w:p>
+      <w:pPr>
+        <w:pStyle w:val="Paragraphedeliste"/>
+      </w:pPr>
+      <w:r>
+        <w:rPr>
+          <w:b/>
+          <w:bCs/>
+          <w:lang w:val="fr-FR"/>
+        </w:rPr>
+        <w:t>(</w:t>
+      </w:r>
+      <w:r>
+        <w:rPr>
+          <w:b/>
+          <w:bCs/>
+        </w:rPr>
+        <w:t>Étudiants</w:t>
+      </w:r>
+      <w:r>
+        <w:t> : id_etudiant, nom, prenom, date_naissance, adresse, email,</w:t>
+      </w:r>
+      <w:r>
+        <w:rPr>
+          <w:lang w:val="fr-FR"/>
+        </w:rPr>
+        <w:t xml:space="preserve"> tel,</w:t>
+      </w:r>
+      <w:r>
+        <w:t> </w:t>
+      </w:r>
+      <w:proofErr w:type="spellStart"/>
+      <w:r>
+        <w:t>mot_de_passe</w:t>
+      </w:r>
+      <w:proofErr w:type="spellEnd"/>
+      <w:r>
+        <w:t>.</w:t>
+      </w:r>
+      <w:r>
+        <w:rPr>
+          <w:lang w:val="fr-FR"/>
+        </w:rPr>
+        <w:t>)</w:t>
+      </w:r>
+    </w:p>
+    <w:p>
+      <w:pPr>
+        <w:ind w:left="720"/>
+        <w:rPr>
+          <w:lang w:val="fr-FR"/>
+        </w:rPr>
+      </w:pPr>
+      <w:r>
+        <w:rPr>
+          <w:b/>
+          <w:bCs/>
+          <w:lang w:val="fr-FR"/>
+        </w:rPr>
+        <w:t>(</w:t>
+      </w:r>
+      <w:r>
+        <w:rPr>
+          <w:b/>
+          <w:bCs/>
+        </w:rPr>
+        <w:t>Réinscriptions</w:t>
+      </w:r>
+      <w:r>
+        <w:t> : id_reinscription, id_etudiant, date_reinscription, annee_scolaire.</w:t>
+      </w:r>
+      <w:r>
+        <w:rPr>
+          <w:lang w:val="fr-FR"/>
+        </w:rPr>
+        <w:t>)</w:t>
       </w:r>
     </w:p>
     <w:p>
       <w:pPr>
         <w:numPr>
           <w:ilvl w:val="0"/>
-          <w:numId w:val="7"/>
+          <w:numId w:val="11"/>
         </w:numPr>
-        <w:rPr>
-          <w:lang w:val="fr-GA"/>
-        </w:rPr>
-      </w:pPr>
-      <w:r>
-        <w:rPr>
-          <w:b/>
-          <w:bCs/>
-          <w:lang w:val="fr-GA"/>
-        </w:rPr>
-        <w:t>Inscriptions</w:t>
-      </w:r>
-      <w:r>
-        <w:rPr>
-          <w:lang w:val="fr-GA"/>
-        </w:rPr>
-        <w:t> : id_inscription,</w:t>
-      </w:r>
-      <w:r>
-        <w:rPr>
-          <w:lang w:val="fr-FR"/>
-        </w:rPr>
-        <w:t xml:space="preserve"> </w:t>
-      </w:r>
-      <w:r>
-        <w:rPr>
-          <w:lang w:val="fr-GA"/>
-        </w:rPr>
-        <w:t>id_cursus,</w:t>
-      </w:r>
-      <w:r>
-        <w:rPr>
-          <w:lang w:val="fr-FR"/>
-        </w:rPr>
-        <w:t xml:space="preserve"> </w:t>
-      </w:r>
-      <w:r>
-        <w:rPr>
-          <w:lang w:val="fr-GA"/>
-        </w:rPr>
-        <w:t>nom,</w:t>
-      </w:r>
-      <w:r>
-        <w:rPr>
-          <w:lang w:val="fr-FR"/>
-        </w:rPr>
-        <w:t xml:space="preserve"> </w:t>
-      </w:r>
-      <w:r>
-        <w:rPr>
-          <w:lang w:val="fr-GA"/>
-        </w:rPr>
-        <w:t>prenom</w:t>
-      </w:r>
-      <w:r>
-        <w:rPr>
-          <w:lang w:val="fr-FR"/>
-        </w:rPr>
-        <w:t xml:space="preserve">, </w:t>
-      </w:r>
-      <w:r>
-        <w:rPr>
-          <w:lang w:val="fr-GA"/>
-        </w:rPr>
-        <w:t>date_naissance,</w:t>
-      </w:r>
-      <w:r>
-        <w:rPr>
-          <w:lang w:val="fr-FR"/>
-        </w:rPr>
-        <w:t xml:space="preserve"> </w:t>
-      </w:r>
-      <w:r>
-        <w:rPr>
-          <w:lang w:val="fr-GA"/>
-        </w:rPr>
-        <w:t>adresse, email,</w:t>
-      </w:r>
-      <w:r>
-        <w:rPr>
-          <w:lang w:val="fr-FR"/>
-        </w:rPr>
-        <w:t xml:space="preserve"> </w:t>
-      </w:r>
-      <w:r>
-        <w:rPr>
-          <w:lang w:val="fr-GA"/>
-        </w:rPr>
-        <w:t>diplo</w:t>
-      </w:r>
-      <w:r>
-        <w:t>m</w:t>
-      </w:r>
-      <w:r>
-        <w:rPr>
-          <w:lang w:val="fr-GA"/>
-        </w:rPr>
-        <w:t>e_obtenu,</w:t>
-      </w:r>
-      <w:r>
-        <w:rPr>
-          <w:lang w:val="fr-FR"/>
-        </w:rPr>
-        <w:t xml:space="preserve"> </w:t>
-      </w:r>
-      <w:r>
-        <w:rPr>
-          <w:lang w:val="fr-GA"/>
-        </w:rPr>
-        <w:t>details_paiement</w:t>
-      </w:r>
-      <w:r>
-        <w:t>,</w:t>
-      </w:r>
-      <w:r>
-        <w:rPr>
-          <w:lang w:val="fr-FR"/>
-        </w:rPr>
-        <w:t xml:space="preserve"> </w:t>
-      </w:r>
-      <w:r>
-        <w:t>id_candidature.</w:t>
+      </w:pPr>
+      <w:r>
+        <w:rPr>
+          <w:b/>
+          <w:bCs/>
+        </w:rPr>
+        <w:t>Candidatures</w:t>
+      </w:r>
+      <w:r>
+        <w:t> : id_candidature, nom, prenom, email, date_candidature, </w:t>
+      </w:r>
+      <w:r>
+        <w:rPr>
+          <w:lang w:val="fr-FR"/>
+        </w:rPr>
+        <w:t xml:space="preserve">tel, </w:t>
+      </w:r>
+      <w:proofErr w:type="spellStart"/>
+      <w:r>
+        <w:t>status</w:t>
+      </w:r>
+      <w:proofErr w:type="spellEnd"/>
+      <w:r>
+        <w:t>, </w:t>
+      </w:r>
+      <w:proofErr w:type="spellStart"/>
+      <w:r>
+        <w:t>id_cursus</w:t>
+      </w:r>
+      <w:proofErr w:type="spellEnd"/>
+      <w:r>
+        <w:t>.</w:t>
+      </w:r>
+      <w:r>
+        <w:rPr>
+          <w:lang w:val="fr-FR"/>
+        </w:rPr>
+        <w:t xml:space="preserve"> créé</w:t>
       </w:r>
     </w:p>
     <w:p>
       <w:pPr>
         <w:numPr>
           <w:ilvl w:val="0"/>
-          <w:numId w:val="8"/>
+          <w:numId w:val="11"/>
         </w:numPr>
-        <w:rPr>
-          <w:lang w:val="fr-GA"/>
-        </w:rPr>
-      </w:pPr>
-      <w:r>
-        <w:rPr>
-          <w:b/>
-          <w:bCs/>
-          <w:lang w:val="fr-GA"/>
-        </w:rPr>
-        <w:t>Secrétaire</w:t>
-      </w:r>
-      <w:r>
-        <w:rPr>
-          <w:lang w:val="fr-GA"/>
-        </w:rPr>
-        <w:t> : id_secretaire, nom_secretaire, mot_de_passe.</w:t>
-      </w:r>
-    </w:p>
-    <w:p>
-      <w:pPr>
+      </w:pPr>
+      <w:r>
+        <w:rPr>
+          <w:b/>
+          <w:bCs/>
+        </w:rPr>
+        <w:t>Cursus</w:t>
+      </w:r>
+      <w:r>
+        <w:t> : </w:t>
+      </w:r>
+      <w:proofErr w:type="spellStart"/>
+      <w:r>
+        <w:t>id_cursus</w:t>
+      </w:r>
+      <w:proofErr w:type="spellEnd"/>
+      <w:r>
+        <w:t>, </w:t>
+      </w:r>
+      <w:proofErr w:type="spellStart"/>
+      <w:r>
+        <w:t>nom_cursus</w:t>
+      </w:r>
+      <w:proofErr w:type="spellEnd"/>
+      <w:r>
+        <w:t>, </w:t>
+      </w:r>
+      <w:proofErr w:type="spellStart"/>
+      <w:r>
+        <w:t>description_cursus</w:t>
+      </w:r>
+      <w:proofErr w:type="spellEnd"/>
+      <w:r>
+        <w:t>.</w:t>
+      </w:r>
+      <w:r>
+        <w:rPr>
+          <w:lang w:val="fr-FR"/>
+        </w:rPr>
+        <w:t xml:space="preserve"> créé</w:t>
+      </w:r>
+    </w:p>
+    <w:p>
+      <w:pPr>
+        <w:ind w:left="720"/>
+        <w:rPr>
+          <w:b/>
+          <w:bCs/>
+        </w:rPr>
+      </w:pPr>
+      <w:r>
+        <w:rPr>
+          <w:b/>
+          <w:bCs/>
+          <w:lang w:val="fr-FR"/>
+        </w:rPr>
+        <w:t>(</w:t>
+      </w:r>
+      <w:r>
+        <w:rPr>
+          <w:b/>
+          <w:bCs/>
+        </w:rPr>
+        <w:t>Calendrier</w:t>
+      </w:r>
+      <w:r>
+        <w:t> : </w:t>
+      </w:r>
+      <w:proofErr w:type="spellStart"/>
+      <w:r>
+        <w:t>id_evenement</w:t>
+      </w:r>
+      <w:proofErr w:type="spellEnd"/>
+      <w:r>
+        <w:t>, </w:t>
+      </w:r>
+      <w:proofErr w:type="spellStart"/>
+      <w:r>
+        <w:t>nom_evenement</w:t>
+      </w:r>
+      <w:proofErr w:type="spellEnd"/>
+      <w:r>
+        <w:t>, </w:t>
+      </w:r>
+      <w:proofErr w:type="spellStart"/>
+      <w:r>
+        <w:t>date_debut</w:t>
+      </w:r>
+      <w:proofErr w:type="spellEnd"/>
+      <w:r>
+        <w:t>, </w:t>
+      </w:r>
+      <w:proofErr w:type="spellStart"/>
+      <w:r>
+        <w:t>date_fin</w:t>
+      </w:r>
+      <w:proofErr w:type="spellEnd"/>
+      <w:r>
+        <w:t>.</w:t>
+      </w:r>
+      <w:r>
+        <w:rPr>
+          <w:lang w:val="fr-FR"/>
+        </w:rPr>
+        <w:t>)</w:t>
+      </w:r>
+    </w:p>
+    <w:p>
+      <w:pPr>
+        <w:pStyle w:val="Paragraphedeliste"/>
         <w:numPr>
           <w:ilvl w:val="0"/>
-          <w:numId w:val="8"/>
+          <w:numId w:val="11"/>
         </w:numPr>
-        <w:rPr>
-          <w:lang w:val="fr-GA"/>
-        </w:rPr>
-      </w:pPr>
-      <w:r>
-        <w:rPr>
-          <w:b/>
-          <w:bCs/>
-          <w:lang w:val="fr-GA"/>
-        </w:rPr>
-        <w:t>Étudiants</w:t>
-      </w:r>
-      <w:r>
-        <w:rPr>
-          <w:lang w:val="fr-GA"/>
-        </w:rPr>
-        <w:t> : id_etudiant, nom, prenom, date_naissance, adresse, email, mot_de_passe.</w:t>
+      </w:pPr>
+      <w:r>
+        <w:rPr>
+          <w:b/>
+          <w:bCs/>
+        </w:rPr>
+        <w:t>Diplomes</w:t>
+      </w:r>
+      <w:r>
+        <w:t> : id_diplome, nom_diplome, description_diplome, id_inscription.</w:t>
+      </w:r>
+      <w:r>
+        <w:rPr>
+          <w:lang w:val="fr-FR"/>
+        </w:rPr>
+        <w:t xml:space="preserve"> créé</w:t>
       </w:r>
     </w:p>
     <w:p>
       <w:pPr>
         <w:numPr>
           <w:ilvl w:val="0"/>
-          <w:numId w:val="8"/>
+          <w:numId w:val="11"/>
         </w:numPr>
-        <w:rPr>
-          <w:lang w:val="fr-GA"/>
-        </w:rPr>
-      </w:pPr>
-      <w:r>
-        <w:rPr>
-          <w:b/>
-          <w:bCs/>
-          <w:lang w:val="fr-GA"/>
-        </w:rPr>
-        <w:t>Inscriptions</w:t>
-      </w:r>
-      <w:r>
-        <w:rPr>
-          <w:lang w:val="fr-GA"/>
-        </w:rPr>
-        <w:t> :</w:t>
-      </w:r>
-      <w:r>
-        <w:rPr>
-          <w:lang w:val="fr-FR"/>
-        </w:rPr>
-        <w:t xml:space="preserve"> </w:t>
-      </w:r>
-      <w:r>
-        <w:rPr>
-          <w:lang w:val="fr-GA"/>
-        </w:rPr>
-        <w:t>id_inscription,</w:t>
-      </w:r>
-      <w:r>
-        <w:rPr>
-          <w:lang w:val="fr-FR"/>
-        </w:rPr>
-        <w:t xml:space="preserve"> </w:t>
-      </w:r>
-      <w:r>
-        <w:rPr>
-          <w:lang w:val="fr-GA"/>
-        </w:rPr>
-        <w:t>id_cursus,</w:t>
-      </w:r>
-      <w:r>
-        <w:rPr>
-          <w:lang w:val="fr-FR"/>
-        </w:rPr>
-        <w:t xml:space="preserve"> </w:t>
-      </w:r>
-      <w:r>
-        <w:rPr>
-          <w:lang w:val="fr-GA"/>
-        </w:rPr>
-        <w:t>nom,</w:t>
-      </w:r>
-      <w:r>
-        <w:rPr>
-          <w:lang w:val="fr-FR"/>
-        </w:rPr>
-        <w:t xml:space="preserve"> </w:t>
-      </w:r>
-      <w:r>
-        <w:rPr>
-          <w:lang w:val="fr-GA"/>
-        </w:rPr>
-        <w:t>prenom,</w:t>
-      </w:r>
-      <w:r>
-        <w:rPr>
-          <w:lang w:val="fr-FR"/>
-        </w:rPr>
-        <w:t xml:space="preserve"> </w:t>
-      </w:r>
-      <w:r>
-        <w:rPr>
-          <w:lang w:val="fr-GA"/>
-        </w:rPr>
-        <w:t>date_naissance,</w:t>
-      </w:r>
-      <w:r>
-        <w:rPr>
-          <w:lang w:val="fr-FR"/>
-        </w:rPr>
-        <w:t xml:space="preserve"> </w:t>
-      </w:r>
-      <w:r>
-        <w:rPr>
-          <w:lang w:val="fr-GA"/>
-        </w:rPr>
-        <w:t>adresse,</w:t>
-      </w:r>
-      <w:r>
-        <w:rPr>
-          <w:lang w:val="fr-FR"/>
-        </w:rPr>
-        <w:t xml:space="preserve"> </w:t>
-      </w:r>
-      <w:r>
-        <w:rPr>
-          <w:lang w:val="fr-GA"/>
-        </w:rPr>
-        <w:t>email,</w:t>
-      </w:r>
-      <w:r>
-        <w:rPr>
-          <w:lang w:val="fr-FR"/>
-        </w:rPr>
-        <w:t xml:space="preserve"> </w:t>
-      </w:r>
-      <w:r>
-        <w:rPr>
-          <w:lang w:val="fr-GA"/>
-        </w:rPr>
-        <w:t>date_inscription,</w:t>
-      </w:r>
-      <w:r>
-        <w:rPr>
-          <w:lang w:val="fr-FR"/>
-        </w:rPr>
-        <w:t xml:space="preserve"> </w:t>
-      </w:r>
-      <w:r>
-        <w:rPr>
-          <w:lang w:val="fr-GA"/>
-        </w:rPr>
-        <w:t>annee_scolaire</w:t>
-      </w:r>
-      <w:r>
-        <w:rPr>
-          <w:lang w:val="fr-FR"/>
-        </w:rPr>
+      </w:pPr>
+      <w:r>
+        <w:rPr>
+          <w:b/>
+          <w:bCs/>
+        </w:rPr>
+        <w:t>Bulletins</w:t>
+      </w:r>
+      <w:r>
+        <w:t> : </w:t>
+      </w:r>
+      <w:proofErr w:type="spellStart"/>
+      <w:r>
+        <w:t>id_bulletin</w:t>
+      </w:r>
+      <w:proofErr w:type="spellEnd"/>
+      <w:r>
+        <w:t>, </w:t>
+      </w:r>
+      <w:proofErr w:type="spellStart"/>
+      <w:r>
+        <w:t>id_inscription</w:t>
+      </w:r>
+      <w:proofErr w:type="spellEnd"/>
+      <w:r>
+        <w:t>, </w:t>
+      </w:r>
+      <w:r>
+        <w:rPr>
+          <w:lang w:val="fr-FR"/>
+        </w:rPr>
+        <w:t>lien</w:t>
+      </w:r>
+      <w:r>
         <w:t>.</w:t>
       </w:r>
-    </w:p>
-    <w:p>
-      <w:pPr>
-        <w:numPr>
-          <w:ilvl w:val="0"/>
-          <w:numId w:val="8"/>
-        </w:numPr>
-        <w:rPr>
-          <w:lang w:val="fr-GA"/>
-        </w:rPr>
-      </w:pPr>
-      <w:r>
-        <w:rPr>
-          <w:b/>
-          <w:bCs/>
-          <w:lang w:val="fr-GA"/>
-        </w:rPr>
-        <w:t>Réinscriptions</w:t>
-      </w:r>
-      <w:r>
-        <w:rPr>
-          <w:lang w:val="fr-GA"/>
-        </w:rPr>
-        <w:t> : id_reinscription, id_etudiant, date_reinscription, annee_scolaire.</w:t>
-      </w:r>
-    </w:p>
-    <w:p>
-      <w:pPr>
-        <w:numPr>
-          <w:ilvl w:val="0"/>
-          <w:numId w:val="8"/>
-        </w:numPr>
-        <w:rPr>
-          <w:lang w:val="fr-GA"/>
-        </w:rPr>
-      </w:pPr>
-      <w:r>
-        <w:rPr>
-          <w:b/>
-          <w:bCs/>
-          <w:lang w:val="fr-GA"/>
-        </w:rPr>
-        <w:t>Candidatures</w:t>
-      </w:r>
-      <w:r>
-        <w:rPr>
-          <w:lang w:val="fr-GA"/>
-        </w:rPr>
-        <w:t> : id_candidature, nom, prenom, email, date_candidature, status, id_cursus.</w:t>
-      </w:r>
-    </w:p>
-    <w:p>
-      <w:pPr>
-        <w:numPr>
-          <w:ilvl w:val="0"/>
-          <w:numId w:val="8"/>
-        </w:numPr>
-        <w:rPr>
-          <w:lang w:val="fr-GA"/>
-        </w:rPr>
-      </w:pPr>
-      <w:r>
-        <w:rPr>
-          <w:b/>
-          <w:bCs/>
-          <w:lang w:val="fr-GA"/>
-        </w:rPr>
-        <w:t>Cursus</w:t>
-      </w:r>
-      <w:r>
-        <w:rPr>
-          <w:lang w:val="fr-GA"/>
-        </w:rPr>
-        <w:t> : id_cursus, nom_cursus, description_cursus.</w:t>
-      </w:r>
-    </w:p>
-    <w:p>
-      <w:pPr>
-        <w:numPr>
-          <w:ilvl w:val="0"/>
-          <w:numId w:val="8"/>
-        </w:numPr>
-        <w:rPr>
-          <w:lang w:val="fr-GA"/>
-        </w:rPr>
-      </w:pPr>
-      <w:r>
-        <w:rPr>
-          <w:b/>
-          <w:bCs/>
-          <w:lang w:val="fr-GA"/>
-        </w:rPr>
-        <w:t>Calendrier</w:t>
-      </w:r>
-      <w:r>
-        <w:rPr>
-          <w:lang w:val="fr-GA"/>
-        </w:rPr>
-        <w:t> : id_evenement, nom_evenement, date_debut, date_fin.</w:t>
-      </w:r>
-    </w:p>
-    <w:p>
-      <w:pPr>
-        <w:numPr>
-          <w:ilvl w:val="0"/>
-          <w:numId w:val="8"/>
-        </w:numPr>
-        <w:rPr>
-          <w:lang w:val="fr-GA"/>
-        </w:rPr>
-      </w:pPr>
-      <w:r>
-        <w:rPr>
-          <w:b/>
-          <w:bCs/>
-          <w:lang w:val="fr-GA"/>
-        </w:rPr>
-        <w:t>Contacts</w:t>
-      </w:r>
-      <w:r>
-        <w:rPr>
-          <w:lang w:val="fr-GA"/>
-        </w:rPr>
-        <w:t> : id_contact, adresse, telephone, email.</w:t>
-      </w:r>
-    </w:p>
-    <w:p>
-      <w:pPr>
-        <w:numPr>
-          <w:ilvl w:val="0"/>
-          <w:numId w:val="8"/>
-        </w:numPr>
-        <w:rPr>
-          <w:lang w:val="fr-GA"/>
-        </w:rPr>
-      </w:pPr>
-      <w:r>
-        <w:rPr>
-          <w:b/>
-          <w:bCs/>
-          <w:lang w:val="fr-GA"/>
-        </w:rPr>
-        <w:t>Diplomes</w:t>
-      </w:r>
-      <w:r>
-        <w:rPr>
-          <w:lang w:val="fr-GA"/>
-        </w:rPr>
-        <w:t> : id_diplome, nom_diplome, description_diplome, id_inscription.</w:t>
-      </w:r>
-    </w:p>
-    <w:p>
-      <w:pPr>
-        <w:numPr>
-          <w:ilvl w:val="0"/>
-          <w:numId w:val="8"/>
-        </w:numPr>
-        <w:rPr>
-          <w:lang w:val="fr-GA"/>
-        </w:rPr>
-      </w:pPr>
-      <w:r>
-        <w:rPr>
-          <w:b/>
-          <w:bCs/>
-          <w:lang w:val="fr-GA"/>
-        </w:rPr>
-        <w:t>Bulletins</w:t>
-      </w:r>
-      <w:r>
-        <w:rPr>
-          <w:lang w:val="fr-GA"/>
-        </w:rPr>
-        <w:t> : id_bulletin, id_inscription, bulletin_details.</w:t>
-      </w:r>
-    </w:p>
-    <w:p>
-      <w:pPr>
-        <w:rPr>
-          <w:lang w:val="fr-GA"/>
-        </w:rPr>
-      </w:pPr>
-      <w:r>
-        <w:rPr>
-          <w:lang w:val="fr-GA"/>
-        </w:rPr>
+      <w:r>
+        <w:rPr>
+          <w:lang w:val="fr-FR"/>
+        </w:rPr>
+        <w:t xml:space="preserve"> créé</w:t>
+      </w:r>
+    </w:p>
+    <w:p>
+      <w:r>
         <w:t>Les relations entre les tables sont les suivantes :</w:t>
       </w:r>
     </w:p>
@@ -1183,43 +931,37 @@
           <w:ilvl w:val="0"/>
           <w:numId w:val="9"/>
         </w:numPr>
-        <w:rPr>
-          <w:lang w:val="fr-GA"/>
-        </w:rPr>
-      </w:pPr>
-      <w:r>
-        <w:rPr>
-          <w:lang w:val="fr-GA"/>
-        </w:rPr>
+      </w:pPr>
+      <w:r>
         <w:t>La table </w:t>
       </w:r>
       <w:r>
         <w:rPr>
           <w:b/>
           <w:bCs/>
-          <w:lang w:val="fr-GA"/>
         </w:rPr>
         <w:t>Étudiants</w:t>
       </w:r>
       <w:r>
-        <w:rPr>
-          <w:lang w:val="fr-GA"/>
-        </w:rPr>
         <w:t> est liée à la table </w:t>
       </w:r>
       <w:r>
         <w:rPr>
           <w:b/>
           <w:bCs/>
-          <w:lang w:val="fr-GA"/>
         </w:rPr>
         <w:t>Réinscriptions</w:t>
       </w:r>
       <w:r>
-        <w:rPr>
-          <w:lang w:val="fr-GA"/>
-        </w:rPr>
-        <w:t> par id_etudiant.</w:t>
+        <w:t> par </w:t>
+      </w:r>
+      <w:proofErr w:type="spellStart"/>
+      <w:r>
+        <w:t>id_etudiant</w:t>
+      </w:r>
+      <w:proofErr w:type="spellEnd"/>
+      <w:r>
+        <w:t>.</w:t>
       </w:r>
     </w:p>
     <w:p>
@@ -1228,70 +970,48 @@
           <w:ilvl w:val="0"/>
           <w:numId w:val="9"/>
         </w:numPr>
-        <w:rPr>
-          <w:lang w:val="fr-GA"/>
-        </w:rPr>
-      </w:pPr>
-      <w:r>
-        <w:rPr>
-          <w:lang w:val="fr-GA"/>
-        </w:rPr>
+      </w:pPr>
+      <w:r>
         <w:t>La table </w:t>
       </w:r>
       <w:r>
         <w:rPr>
           <w:b/>
           <w:bCs/>
-          <w:lang w:val="fr-GA"/>
         </w:rPr>
         <w:t>Inscriptions</w:t>
       </w:r>
       <w:r>
-        <w:rPr>
-          <w:lang w:val="fr-GA"/>
-        </w:rPr>
         <w:t> est liée aux tables </w:t>
       </w:r>
       <w:r>
         <w:rPr>
           <w:b/>
           <w:bCs/>
-          <w:lang w:val="fr-GA"/>
         </w:rPr>
         <w:t>Cursus</w:t>
       </w:r>
       <w:r>
-        <w:rPr>
-          <w:lang w:val="fr-GA"/>
-        </w:rPr>
         <w:t>, </w:t>
       </w:r>
       <w:r>
         <w:rPr>
           <w:b/>
           <w:bCs/>
-          <w:lang w:val="fr-GA"/>
         </w:rPr>
         <w:t>Diplomes</w:t>
       </w:r>
       <w:r>
-        <w:rPr>
-          <w:lang w:val="fr-GA"/>
-        </w:rPr>
         <w:t> et </w:t>
       </w:r>
       <w:r>
         <w:rPr>
           <w:b/>
           <w:bCs/>
-          <w:lang w:val="fr-GA"/>
         </w:rPr>
         <w:t>Bulletins</w:t>
       </w:r>
       <w:r>
-        <w:rPr>
-          <w:lang w:val="fr-GA"/>
-        </w:rPr>
         <w:t> par id_cursus et id_inscription respectivement.</w:t>
       </w:r>
     </w:p>
@@ -1301,28 +1021,18 @@
           <w:ilvl w:val="0"/>
           <w:numId w:val="9"/>
         </w:numPr>
-        <w:rPr>
-          <w:lang w:val="fr-GA"/>
-        </w:rPr>
-      </w:pPr>
-      <w:r>
-        <w:rPr>
-          <w:lang w:val="fr-GA"/>
-        </w:rPr>
+      </w:pPr>
+      <w:r>
         <w:t>La table </w:t>
       </w:r>
       <w:r>
         <w:rPr>
           <w:b/>
           <w:bCs/>
-          <w:lang w:val="fr-GA"/>
         </w:rPr>
         <w:t>Candidatures</w:t>
       </w:r>
       <w:r>
-        <w:rPr>
-          <w:lang w:val="fr-GA"/>
-        </w:rPr>
         <w:t xml:space="preserve"> est liée </w:t>
       </w:r>
       <w:r>
@@ -1332,9 +1042,6 @@
         <w:t>aux</w:t>
       </w:r>
       <w:r>
-        <w:rPr>
-          <w:lang w:val="fr-GA"/>
-        </w:rPr>
         <w:t xml:space="preserve"> table</w:t>
       </w:r>
       <w:r>
@@ -1344,16 +1051,12 @@
         <w:t>s</w:t>
       </w:r>
       <w:r>
-        <w:rPr>
-          <w:lang w:val="fr-GA"/>
-        </w:rPr>
         <w:t> </w:t>
       </w:r>
       <w:r>
         <w:rPr>
           <w:b/>
           <w:bCs/>
-          <w:lang w:val="fr-GA"/>
         </w:rPr>
         <w:t>Cursus</w:t>
       </w:r>
@@ -1372,31 +1075,32 @@
         <w:t>Inscriptions</w:t>
       </w:r>
       <w:r>
-        <w:rPr>
-          <w:lang w:val="fr-GA"/>
-        </w:rPr>
-        <w:t> par id_cursus</w:t>
-      </w:r>
-      <w:r>
-        <w:rPr>
-          <w:lang w:val="fr-FR"/>
-        </w:rPr>
-        <w:t xml:space="preserve"> et id_candidatures</w:t>
-      </w:r>
-      <w:r>
-        <w:rPr>
-          <w:lang w:val="fr-GA"/>
-        </w:rPr>
+        <w:t> par </w:t>
+      </w:r>
+      <w:proofErr w:type="spellStart"/>
+      <w:r>
+        <w:t>id_cursus</w:t>
+      </w:r>
+      <w:proofErr w:type="spellEnd"/>
+      <w:r>
+        <w:rPr>
+          <w:lang w:val="fr-FR"/>
+        </w:rPr>
+        <w:t xml:space="preserve"> et </w:t>
+      </w:r>
+      <w:proofErr w:type="spellStart"/>
+      <w:r>
+        <w:rPr>
+          <w:lang w:val="fr-FR"/>
+        </w:rPr>
+        <w:t>id_candidatures</w:t>
+      </w:r>
+      <w:proofErr w:type="spellEnd"/>
+      <w:r>
         <w:t>.</w:t>
       </w:r>
     </w:p>
-    <w:p>
-      <w:pPr>
-        <w:rPr>
-          <w:lang w:val="fr-GA"/>
-        </w:rPr>
-      </w:pPr>
-    </w:p>
+    <w:p/>
     <w:sectPr>
       <w:pgSz w:w="11906" w:h="16838"/>
       <w:pgMar w:top="1417" w:right="1417" w:bottom="1417" w:left="1417" w:header="708" w:footer="708" w:gutter="0"/>
@@ -1642,7 +1346,7 @@
   <w:abstractNum w:abstractNumId="2" w15:restartNumberingAfterBreak="0">
     <w:nsid w:val="3E4926CD"/>
     <w:multiLevelType w:val="multilevel"/>
-    <w:tmpl w:val="68784EF6"/>
+    <w:tmpl w:val="B690623E"/>
     <w:lvl w:ilvl="0">
       <w:start w:val="1"/>
       <w:numFmt w:val="decimal"/>
@@ -1654,6 +1358,9 @@
         </w:tabs>
         <w:ind w:left="720" w:hanging="360"/>
       </w:pPr>
+      <w:rPr>
+        <w:lang w:val="fr-FR"/>
+      </w:rPr>
     </w:lvl>
     <w:lvl w:ilvl="1" w:tentative="1">
       <w:start w:val="1"/>
@@ -2136,6 +1843,122 @@
     </w:lvl>
   </w:abstractNum>
   <w:abstractNum w:abstractNumId="6" w15:restartNumberingAfterBreak="0">
+    <w:nsid w:val="48E82953"/>
+    <w:multiLevelType w:val="multilevel"/>
+    <w:tmpl w:val="B690623E"/>
+    <w:lvl w:ilvl="0">
+      <w:start w:val="1"/>
+      <w:numFmt w:val="decimal"/>
+      <w:lvlText w:val="%1."/>
+      <w:lvlJc w:val="left"/>
+      <w:pPr>
+        <w:tabs>
+          <w:tab w:val="num" w:pos="720"/>
+        </w:tabs>
+        <w:ind w:left="720" w:hanging="360"/>
+      </w:pPr>
+      <w:rPr>
+        <w:lang w:val="fr-FR"/>
+      </w:rPr>
+    </w:lvl>
+    <w:lvl w:ilvl="1" w:tentative="1">
+      <w:start w:val="1"/>
+      <w:numFmt w:val="decimal"/>
+      <w:lvlText w:val="%2."/>
+      <w:lvlJc w:val="left"/>
+      <w:pPr>
+        <w:tabs>
+          <w:tab w:val="num" w:pos="1440"/>
+        </w:tabs>
+        <w:ind w:left="1440" w:hanging="360"/>
+      </w:pPr>
+    </w:lvl>
+    <w:lvl w:ilvl="2" w:tentative="1">
+      <w:start w:val="1"/>
+      <w:numFmt w:val="decimal"/>
+      <w:lvlText w:val="%3."/>
+      <w:lvlJc w:val="left"/>
+      <w:pPr>
+        <w:tabs>
+          <w:tab w:val="num" w:pos="2160"/>
+        </w:tabs>
+        <w:ind w:left="2160" w:hanging="360"/>
+      </w:pPr>
+    </w:lvl>
+    <w:lvl w:ilvl="3" w:tentative="1">
+      <w:start w:val="1"/>
+      <w:numFmt w:val="decimal"/>
+      <w:lvlText w:val="%4."/>
+      <w:lvlJc w:val="left"/>
+      <w:pPr>
+        <w:tabs>
+          <w:tab w:val="num" w:pos="2880"/>
+        </w:tabs>
+        <w:ind w:left="2880" w:hanging="360"/>
+      </w:pPr>
+    </w:lvl>
+    <w:lvl w:ilvl="4" w:tentative="1">
+      <w:start w:val="1"/>
+      <w:numFmt w:val="decimal"/>
+      <w:lvlText w:val="%5."/>
+      <w:lvlJc w:val="left"/>
+      <w:pPr>
+        <w:tabs>
+          <w:tab w:val="num" w:pos="3600"/>
+        </w:tabs>
+        <w:ind w:left="3600" w:hanging="360"/>
+      </w:pPr>
+    </w:lvl>
+    <w:lvl w:ilvl="5" w:tentative="1">
+      <w:start w:val="1"/>
+      <w:numFmt w:val="decimal"/>
+      <w:lvlText w:val="%6."/>
+      <w:lvlJc w:val="left"/>
+      <w:pPr>
+        <w:tabs>
+          <w:tab w:val="num" w:pos="4320"/>
+        </w:tabs>
+        <w:ind w:left="4320" w:hanging="360"/>
+      </w:pPr>
+    </w:lvl>
+    <w:lvl w:ilvl="6" w:tentative="1">
+      <w:start w:val="1"/>
+      <w:numFmt w:val="decimal"/>
+      <w:lvlText w:val="%7."/>
+      <w:lvlJc w:val="left"/>
+      <w:pPr>
+        <w:tabs>
+          <w:tab w:val="num" w:pos="5040"/>
+        </w:tabs>
+        <w:ind w:left="5040" w:hanging="360"/>
+      </w:pPr>
+    </w:lvl>
+    <w:lvl w:ilvl="7" w:tentative="1">
+      <w:start w:val="1"/>
+      <w:numFmt w:val="decimal"/>
+      <w:lvlText w:val="%8."/>
+      <w:lvlJc w:val="left"/>
+      <w:pPr>
+        <w:tabs>
+          <w:tab w:val="num" w:pos="5760"/>
+        </w:tabs>
+        <w:ind w:left="5760" w:hanging="360"/>
+      </w:pPr>
+    </w:lvl>
+    <w:lvl w:ilvl="8" w:tentative="1">
+      <w:start w:val="1"/>
+      <w:numFmt w:val="decimal"/>
+      <w:lvlText w:val="%9."/>
+      <w:lvlJc w:val="left"/>
+      <w:pPr>
+        <w:tabs>
+          <w:tab w:val="num" w:pos="6480"/>
+        </w:tabs>
+        <w:ind w:left="6480" w:hanging="360"/>
+      </w:pPr>
+    </w:lvl>
+  </w:abstractNum>
+  <w:abstractNum w:abstractNumId="7" w15:restartNumberingAfterBreak="0">
     <w:nsid w:val="4E403036"/>
     <w:multiLevelType w:val="hybridMultilevel"/>
     <w:tmpl w:val="BB24CD34"/>
@@ -2224,7 +2047,123 @@
       </w:pPr>
     </w:lvl>
   </w:abstractNum>
-  <w:abstractNum w:abstractNumId="7" w15:restartNumberingAfterBreak="0">
+  <w:abstractNum w:abstractNumId="8" w15:restartNumberingAfterBreak="0">
+    <w:nsid w:val="548A6826"/>
+    <w:multiLevelType w:val="multilevel"/>
+    <w:tmpl w:val="B690623E"/>
+    <w:lvl w:ilvl="0">
+      <w:start w:val="1"/>
+      <w:numFmt w:val="decimal"/>
+      <w:lvlText w:val="%1."/>
+      <w:lvlJc w:val="left"/>
+      <w:pPr>
+        <w:tabs>
+          <w:tab w:val="num" w:pos="720"/>
+        </w:tabs>
+        <w:ind w:left="720" w:hanging="360"/>
+      </w:pPr>
+      <w:rPr>
+        <w:lang w:val="fr-FR"/>
+      </w:rPr>
+    </w:lvl>
+    <w:lvl w:ilvl="1" w:tentative="1">
+      <w:start w:val="1"/>
+      <w:numFmt w:val="decimal"/>
+      <w:lvlText w:val="%2."/>
+      <w:lvlJc w:val="left"/>
+      <w:pPr>
+        <w:tabs>
+          <w:tab w:val="num" w:pos="1440"/>
+        </w:tabs>
+        <w:ind w:left="1440" w:hanging="360"/>
+      </w:pPr>
+    </w:lvl>
+    <w:lvl w:ilvl="2" w:tentative="1">
+      <w:start w:val="1"/>
+      <w:numFmt w:val="decimal"/>
+      <w:lvlText w:val="%3."/>
+      <w:lvlJc w:val="left"/>
+      <w:pPr>
+        <w:tabs>
+          <w:tab w:val="num" w:pos="2160"/>
+        </w:tabs>
+        <w:ind w:left="2160" w:hanging="360"/>
+      </w:pPr>
+    </w:lvl>
+    <w:lvl w:ilvl="3" w:tentative="1">
+      <w:start w:val="1"/>
+      <w:numFmt w:val="decimal"/>
+      <w:lvlText w:val="%4."/>
+      <w:lvlJc w:val="left"/>
+      <w:pPr>
+        <w:tabs>
+          <w:tab w:val="num" w:pos="2880"/>
+        </w:tabs>
+        <w:ind w:left="2880" w:hanging="360"/>
+      </w:pPr>
+    </w:lvl>
+    <w:lvl w:ilvl="4" w:tentative="1">
+      <w:start w:val="1"/>
+      <w:numFmt w:val="decimal"/>
+      <w:lvlText w:val="%5."/>
+      <w:lvlJc w:val="left"/>
+      <w:pPr>
+        <w:tabs>
+          <w:tab w:val="num" w:pos="3600"/>
+        </w:tabs>
+        <w:ind w:left="3600" w:hanging="360"/>
+      </w:pPr>
+    </w:lvl>
+    <w:lvl w:ilvl="5" w:tentative="1">
+      <w:start w:val="1"/>
+      <w:numFmt w:val="decimal"/>
+      <w:lvlText w:val="%6."/>
+      <w:lvlJc w:val="left"/>
+      <w:pPr>
+        <w:tabs>
+          <w:tab w:val="num" w:pos="4320"/>
+        </w:tabs>
+        <w:ind w:left="4320" w:hanging="360"/>
+      </w:pPr>
+    </w:lvl>
+    <w:lvl w:ilvl="6" w:tentative="1">
+      <w:start w:val="1"/>
+      <w:numFmt w:val="decimal"/>
+      <w:lvlText w:val="%7."/>
+      <w:lvlJc w:val="left"/>
+      <w:pPr>
+        <w:tabs>
+          <w:tab w:val="num" w:pos="5040"/>
+        </w:tabs>
+        <w:ind w:left="5040" w:hanging="360"/>
+      </w:pPr>
+    </w:lvl>
+    <w:lvl w:ilvl="7" w:tentative="1">
+      <w:start w:val="1"/>
+      <w:numFmt w:val="decimal"/>
+      <w:lvlText w:val="%8."/>
+      <w:lvlJc w:val="left"/>
+      <w:pPr>
+        <w:tabs>
+          <w:tab w:val="num" w:pos="5760"/>
+        </w:tabs>
+        <w:ind w:left="5760" w:hanging="360"/>
+      </w:pPr>
+    </w:lvl>
+    <w:lvl w:ilvl="8" w:tentative="1">
+      <w:start w:val="1"/>
+      <w:numFmt w:val="decimal"/>
+      <w:lvlText w:val="%9."/>
+      <w:lvlJc w:val="left"/>
+      <w:pPr>
+        <w:tabs>
+          <w:tab w:val="num" w:pos="6480"/>
+        </w:tabs>
+        <w:ind w:left="6480" w:hanging="360"/>
+      </w:pPr>
+    </w:lvl>
+  </w:abstractNum>
+  <w:abstractNum w:abstractNumId="9" w15:restartNumberingAfterBreak="0">
     <w:nsid w:val="5EE67608"/>
     <w:multiLevelType w:val="multilevel"/>
     <w:tmpl w:val="CBDA1B4C"/>
@@ -2341,7 +2280,7 @@
       </w:pPr>
     </w:lvl>
   </w:abstractNum>
-  <w:abstractNum w:abstractNumId="8" w15:restartNumberingAfterBreak="0">
+  <w:abstractNum w:abstractNumId="10" w15:restartNumberingAfterBreak="0">
     <w:nsid w:val="63B31BC1"/>
     <w:multiLevelType w:val="multilevel"/>
     <w:tmpl w:val="CBDA1B4C"/>
@@ -2465,16 +2404,16 @@
     <w:abstractNumId w:val="0"/>
   </w:num>
   <w:num w:numId="3">
-    <w:abstractNumId w:val="7"/>
+    <w:abstractNumId w:val="9"/>
   </w:num>
   <w:num w:numId="4">
     <w:abstractNumId w:val="5"/>
   </w:num>
   <w:num w:numId="5">
-    <w:abstractNumId w:val="6"/>
+    <w:abstractNumId w:val="7"/>
   </w:num>
   <w:num w:numId="6">
-    <w:abstractNumId w:val="8"/>
+    <w:abstractNumId w:val="10"/>
   </w:num>
   <w:num w:numId="7">
     <w:abstractNumId w:val="1"/>
@@ -2484,6 +2423,12 @@
   </w:num>
   <w:num w:numId="9">
     <w:abstractNumId w:val="3"/>
+  </w:num>
+  <w:num w:numId="10">
+    <w:abstractNumId w:val="8"/>
+  </w:num>
+  <w:num w:numId="11">
+    <w:abstractNumId w:val="6"/>
   </w:num>
 </w:numbering>
 </file>
@@ -2891,6 +2836,7 @@
   <w:style w:type="character" w:default="1" w:styleId="Policepardfaut">
     <w:name w:val="Default Paragraph Font"/>
     <w:uiPriority w:val="1"/>
+    <w:semiHidden/>
     <w:unhideWhenUsed/>
   </w:style>
   <w:style w:type="table" w:default="1" w:styleId="TableauNormal">

</xml_diff>